<commit_message>
reprot with github address
</commit_message>
<xml_diff>
--- a/Web Search Engine Write Up.docx
+++ b/Web Search Engine Write Up.docx
@@ -133,7 +133,13 @@
         </w:r>
       </w:hyperlink>
       <w:r>
-        <w:t xml:space="preserve"> as JSON data files first, so that we will not have to crawl the data during the query which can potentially be very slow.  For crawling we used the Scrapy framework.  The JSON data files for each web source are very different.  The only product information we are using are: name, url, price, image url (indexer indexes the best sized image only), manufacturer/brand, features and long and short descriptions.</w:t>
+        <w:t xml:space="preserve"> as JSON data files first, so that we will not have to crawl the data during the query which can potentially be very slow.  For crawling we used the Scrapy framework.  The JSON data files for each web source are very different.  The only product information we are using are: name, url, price, image url (indexer indexes the best sized image only), manufacturer/brand, </w:t>
+      </w:r>
+      <w:r>
+        <w:t xml:space="preserve">category of the product, </w:t>
+      </w:r>
+      <w:r>
+        <w:t>features and long and short descriptions.</w:t>
       </w:r>
     </w:p>
     <w:p>
@@ -235,7 +241,6 @@
         <w:pStyle w:val="Body"/>
       </w:pPr>
       <w:r>
-        <w:lastRenderedPageBreak/>
         <w:t>After the search has been made, the user will be redirected to a results page where they will be presented the links with the highest score based on our scoring algorithm which calls our retriever for each query word put into the search bar.</w:t>
       </w:r>
     </w:p>
@@ -310,7 +315,13 @@
         <w:t xml:space="preserve">For scoring our results, </w:t>
       </w:r>
       <w:r>
-        <w:t>since our data is in json file, we could not use the PageRank algorithm which works fine for html file. W</w:t>
+        <w:t xml:space="preserve">since our data is in </w:t>
+      </w:r>
+      <w:r>
+        <w:t>JSON</w:t>
+      </w:r>
+      <w:r>
+        <w:t xml:space="preserve"> file, we could not use the PageRank algorithm which works fine for html file. W</w:t>
       </w:r>
       <w:r>
         <w:t xml:space="preserve">e </w:t>
@@ -337,7 +348,13 @@
         <w:t>qu</w:t>
       </w:r>
       <w:r>
-        <w:t>eries passed from the frontend. This layer gets the query from the frontend, processes the query and calls the Retriever. In the end, it passes the results to the frontend to display</w:t>
+        <w:t>eries passed from the front</w:t>
+      </w:r>
+      <w:r>
+        <w:t xml:space="preserve"> </w:t>
+      </w:r>
+      <w:r>
+        <w:t>end. This layer gets the query from the frontend, processes the query and calls the Retriever. In the end, it passes the results to the frontend to display</w:t>
       </w:r>
       <w:r>
         <w:t xml:space="preserve">. </w:t>
@@ -529,7 +546,6 @@
         <w:pStyle w:val="Body"/>
       </w:pPr>
       <w:r>
-        <w:lastRenderedPageBreak/>
         <w:t>After Project Deliverables:</w:t>
       </w:r>
     </w:p>
@@ -658,11 +674,6 @@
     <w:p>
       <w:pPr>
         <w:pStyle w:val="Body"/>
-        <w:rPr>
-          <w:color w:val="323232"/>
-          <w:sz w:val="24"/>
-          <w:szCs w:val="24"/>
-        </w:rPr>
       </w:pPr>
       <w:r>
         <w:rPr>
@@ -704,6 +715,65 @@
       </w:r>
       <w:r>
         <w:t xml:space="preserve"> based on user preference.</w:t>
+      </w:r>
+    </w:p>
+    <w:p>
+      <w:pPr>
+        <w:pStyle w:val="Body"/>
+      </w:pPr>
+    </w:p>
+    <w:p>
+      <w:pPr>
+        <w:pStyle w:val="Body"/>
+      </w:pPr>
+      <w:r>
+        <w:t xml:space="preserve">The code can be found in: </w:t>
+      </w:r>
+      <w:hyperlink r:id="rId16" w:history="1">
+        <w:r>
+          <w:rPr>
+            <w:rStyle w:val="Hyperlink"/>
+          </w:rPr>
+          <w:t>https://github.com/lily-zhangying/web_search_engine</w:t>
+        </w:r>
+      </w:hyperlink>
+    </w:p>
+    <w:p>
+      <w:pPr>
+        <w:pStyle w:val="Body"/>
+      </w:pPr>
+      <w:r>
+        <w:t>For the Crawler code, there are 20 different categories and thus 20 crawler projects. They all look similar and we just put 2 of them as examples. If you would like to see all the code, please let us know and we will submit all of them.</w:t>
+      </w:r>
+    </w:p>
+    <w:p>
+      <w:pPr>
+        <w:pStyle w:val="Body"/>
+        <w:rPr>
+          <w:color w:val="323232"/>
+          <w:sz w:val="24"/>
+          <w:szCs w:val="24"/>
+        </w:rPr>
+      </w:pPr>
+      <w:r>
+        <w:t xml:space="preserve">For web deployment of the project, we could not find a </w:t>
+      </w:r>
+      <w:r>
+        <w:t>server that gives us high authorization</w:t>
+      </w:r>
+      <w:r>
+        <w:t xml:space="preserve"> to run the php code of our project. </w:t>
+      </w:r>
+      <w:r>
+        <w:t>However, our project can be deployed in the local host with the Linux computer @ Courant Computer Lab</w:t>
+      </w:r>
+      <w:r>
+        <w:t>. Please refer to README to set up the system.</w:t>
+      </w:r>
+      <w:bookmarkStart w:id="0" w:name="_GoBack"/>
+      <w:bookmarkEnd w:id="0"/>
+      <w:r>
+        <w:t xml:space="preserve"> </w:t>
       </w:r>
     </w:p>
     <w:p>
@@ -831,7 +901,7 @@
       <w:r>
         <w:t>&lt;</w:t>
       </w:r>
-      <w:hyperlink r:id="rId16" w:history="1">
+      <w:hyperlink r:id="rId17" w:history="1">
         <w:r>
           <w:rPr>
             <w:rStyle w:val="Hyperlink0"/>
@@ -870,7 +940,6 @@
           <w:sz w:val="24"/>
           <w:szCs w:val="24"/>
         </w:rPr>
-        <w:lastRenderedPageBreak/>
         <w:t>We would also like to thanks Professor Suzanne McIntosh for her advice on getting access to BestBuy data through their API.  She recommended we use a</w:t>
       </w:r>
       <w:r>
@@ -881,8 +950,6 @@
         </w:rPr>
         <w:t>n</w:t>
       </w:r>
-      <w:bookmarkStart w:id="0" w:name="_GoBack"/>
-      <w:bookmarkEnd w:id="0"/>
       <w:r>
         <w:rPr>
           <w:color w:val="323232"/>
@@ -893,8 +960,8 @@
       </w:r>
     </w:p>
     <w:sectPr>
-      <w:headerReference w:type="default" r:id="rId17"/>
-      <w:footerReference w:type="default" r:id="rId18"/>
+      <w:headerReference w:type="default" r:id="rId18"/>
+      <w:footerReference w:type="default" r:id="rId19"/>
       <w:pgSz w:w="12240" w:h="15840"/>
       <w:pgMar w:top="1440" w:right="1440" w:bottom="1440" w:left="1440" w:header="720" w:footer="864" w:gutter="0"/>
       <w:cols w:space="720"/>

</xml_diff>